<commit_message>
Updated the Word file in the math folder to show definitions for all quantities. Also added a .png showing some more manipulations I've been working on.
</commit_message>
<xml_diff>
--- a/math/Equations of motion.docx
+++ b/math/Equations of motion.docx
@@ -22,8 +22,8 @@
           <w:noProof/>
         </w:rPr>
         <w:drawing>
-          <wp:inline distT="0" distB="0" distL="0" distR="0" wp14:anchorId="2251635E" wp14:editId="54A07DA8">
-            <wp:extent cx="2972629" cy="3848669"/>
+          <wp:inline distT="0" distB="0" distL="0" distR="0" wp14:anchorId="2251635E" wp14:editId="32E549D6">
+            <wp:extent cx="5829362" cy="2576223"/>
             <wp:effectExtent l="0" t="0" r="0" b="0"/>
             <wp:docPr id="1" name="Picture 1"/>
             <wp:cNvGraphicFramePr>
@@ -51,7 +51,7 @@
                   <pic:spPr>
                     <a:xfrm>
                       <a:off x="0" y="0"/>
-                      <a:ext cx="3008575" cy="3895209"/>
+                      <a:ext cx="5887850" cy="2602071"/>
                     </a:xfrm>
                     <a:prstGeom prst="rect">
                       <a:avLst/>
@@ -65,6 +65,11 @@
       </w:r>
     </w:p>
     <w:p>
+      <w:pPr>
+        <w:jc w:val="center"/>
+      </w:pPr>
+    </w:p>
+    <w:p>
       <w:r>
         <w:t>Euler’s Laws:</w:t>
       </w:r>
@@ -804,6 +809,37 @@
           <m:t>μN</m:t>
         </m:r>
       </m:oMath>
+      <w:r>
+        <w:rPr>
+          <w:rFonts w:eastAsiaTheme="minorEastAsia"/>
+        </w:rPr>
+        <w:tab/>
+      </w:r>
+      <w:r>
+        <w:rPr>
+          <w:rFonts w:eastAsiaTheme="minorEastAsia"/>
+        </w:rPr>
+        <w:tab/>
+        <w:t xml:space="preserve">            </w:t>
+      </w:r>
+      <w:r>
+        <w:rPr>
+          <w:rFonts w:eastAsiaTheme="minorEastAsia"/>
+        </w:rPr>
+        <w:t xml:space="preserve">where </w:t>
+      </w:r>
+      <w:r>
+        <w:rPr>
+          <w:rFonts w:eastAsiaTheme="minorEastAsia" w:cstheme="minorHAnsi"/>
+        </w:rPr>
+        <w:t>μ</w:t>
+      </w:r>
+      <w:r>
+        <w:rPr>
+          <w:rFonts w:eastAsiaTheme="minorEastAsia"/>
+        </w:rPr>
+        <w:t xml:space="preserve"> is the coefficient of friction</w:t>
+      </w:r>
     </w:p>
     <w:p>
       <w:pPr>
@@ -926,6 +962,18 @@
           </m:sub>
         </m:sSub>
       </m:oMath>
+      <w:r>
+        <w:rPr>
+          <w:rFonts w:eastAsiaTheme="minorEastAsia"/>
+        </w:rPr>
+        <w:t xml:space="preserve">        </w:t>
+      </w:r>
+      <w:r>
+        <w:rPr>
+          <w:rFonts w:eastAsiaTheme="minorEastAsia"/>
+        </w:rPr>
+        <w:t>where k and h are spring and dampening coefficients.</w:t>
+      </w:r>
     </w:p>
     <w:p>
       <w:r>
@@ -1049,13 +1097,7 @@
       </w:r>
       <w:r>
         <w:tab/>
-        <w:t>5</w:t>
-      </w:r>
-      <w:r>
-        <w:t>c</w:t>
-      </w:r>
-      <w:r>
-        <w:t xml:space="preserve">. </w:t>
+        <w:t xml:space="preserve">5c. </w:t>
       </w:r>
       <m:oMath>
         <m:r>
@@ -1166,6 +1208,11 @@
     </w:p>
     <w:p>
       <w:r>
+        <w:br w:type="page"/>
+      </w:r>
+    </w:p>
+    <w:p>
+      <w:r>
         <w:lastRenderedPageBreak/>
         <w:t>Analysis of Front Wheel</w:t>
       </w:r>
@@ -1185,9 +1232,9 @@
           <w:noProof/>
         </w:rPr>
         <w:drawing>
-          <wp:inline distT="0" distB="0" distL="0" distR="0" wp14:anchorId="4C0A3F87" wp14:editId="43754F0F">
-            <wp:extent cx="2956817" cy="3828197"/>
-            <wp:effectExtent l="0" t="0" r="0" b="1270"/>
+          <wp:inline distT="0" distB="0" distL="0" distR="0" wp14:anchorId="4C0A3F87" wp14:editId="25253FB9">
+            <wp:extent cx="5883339" cy="2600076"/>
+            <wp:effectExtent l="0" t="0" r="3175" b="0"/>
             <wp:docPr id="2" name="Picture 2"/>
             <wp:cNvGraphicFramePr>
               <a:graphicFrameLocks xmlns:a="http://schemas.openxmlformats.org/drawingml/2006/main" noChangeAspect="1"/>
@@ -1214,7 +1261,7 @@
                   <pic:spPr>
                     <a:xfrm>
                       <a:off x="0" y="0"/>
-                      <a:ext cx="2967940" cy="3842599"/>
+                      <a:ext cx="5925876" cy="2618875"/>
                     </a:xfrm>
                     <a:prstGeom prst="rect">
                       <a:avLst/>
@@ -1228,6 +1275,11 @@
       </w:r>
     </w:p>
     <w:p>
+      <w:pPr>
+        <w:jc w:val="center"/>
+      </w:pPr>
+    </w:p>
+    <w:p>
       <w:r>
         <w:t>Euler’s Laws:</w:t>
       </w:r>
@@ -1981,6 +2033,31 @@
           <m:t>μN</m:t>
         </m:r>
       </m:oMath>
+      <w:r>
+        <w:rPr>
+          <w:rFonts w:eastAsiaTheme="minorEastAsia"/>
+        </w:rPr>
+        <w:tab/>
+      </w:r>
+      <w:r>
+        <w:rPr>
+          <w:rFonts w:eastAsiaTheme="minorEastAsia"/>
+        </w:rPr>
+        <w:tab/>
+        <w:t xml:space="preserve">            where </w:t>
+      </w:r>
+      <w:r>
+        <w:rPr>
+          <w:rFonts w:eastAsiaTheme="minorEastAsia" w:cstheme="minorHAnsi"/>
+        </w:rPr>
+        <w:t>μ</w:t>
+      </w:r>
+      <w:r>
+        <w:rPr>
+          <w:rFonts w:eastAsiaTheme="minorEastAsia"/>
+        </w:rPr>
+        <w:t xml:space="preserve"> is the coefficient of friction</w:t>
+      </w:r>
     </w:p>
     <w:p>
       <w:pPr>
@@ -1993,12 +2070,7 @@
       </w:r>
       <w:r>
         <w:tab/>
-      </w:r>
-      <w:r>
-        <w:t>10</w:t>
-      </w:r>
-      <w:r>
-        <w:t xml:space="preserve">b. </w:t>
+        <w:t xml:space="preserve">10b. </w:t>
       </w:r>
       <m:oMath>
         <m:r>
@@ -2106,6 +2178,18 @@
           </m:sub>
         </m:sSub>
       </m:oMath>
+      <w:r>
+        <w:rPr>
+          <w:rFonts w:eastAsiaTheme="minorEastAsia"/>
+        </w:rPr>
+        <w:t xml:space="preserve"> </w:t>
+      </w:r>
+      <w:r>
+        <w:rPr>
+          <w:rFonts w:eastAsiaTheme="minorEastAsia"/>
+        </w:rPr>
+        <w:t xml:space="preserve">     where k and h are spring and dampening coefficients.</w:t>
+      </w:r>
     </w:p>
     <w:p>
       <w:r>
@@ -2232,15 +2316,7 @@
       </w:r>
       <w:r>
         <w:tab/>
-        <w:t>10</w:t>
-      </w:r>
-      <w:r>
-        <w:t>c</w:t>
-      </w:r>
-      <w:bookmarkStart w:id="1" w:name="_GoBack"/>
-      <w:bookmarkEnd w:id="1"/>
-      <w:r>
-        <w:t xml:space="preserve">. </w:t>
+        <w:t xml:space="preserve">10c. </w:t>
       </w:r>
       <m:oMath>
         <m:r>
@@ -2351,19 +2427,27 @@
     </w:p>
     <w:p>
       <w:r>
+        <w:br w:type="page"/>
+      </w:r>
+    </w:p>
+    <w:p>
+      <w:r>
         <w:lastRenderedPageBreak/>
         <w:t>Analysis of Frame:</w:t>
       </w:r>
     </w:p>
     <w:p>
+      <w:pPr>
+        <w:jc w:val="center"/>
+      </w:pPr>
       <w:r>
         <w:rPr>
           <w:noProof/>
         </w:rPr>
         <w:drawing>
-          <wp:inline distT="0" distB="0" distL="0" distR="0" wp14:anchorId="2ECF7DC8" wp14:editId="494C501F">
-            <wp:extent cx="5943600" cy="1915795"/>
-            <wp:effectExtent l="0" t="0" r="0" b="8255"/>
+          <wp:inline distT="0" distB="0" distL="0" distR="0" wp14:anchorId="2ECF7DC8" wp14:editId="4168B7E6">
+            <wp:extent cx="5486400" cy="4418253"/>
+            <wp:effectExtent l="0" t="0" r="0" b="1905"/>
             <wp:docPr id="3" name="Picture 3"/>
             <wp:cNvGraphicFramePr>
               <a:graphicFrameLocks xmlns:a="http://schemas.openxmlformats.org/drawingml/2006/main" noChangeAspect="1"/>
@@ -2390,7 +2474,7 @@
                   <pic:spPr>
                     <a:xfrm>
                       <a:off x="0" y="0"/>
-                      <a:ext cx="5943600" cy="1915795"/>
+                      <a:ext cx="5550565" cy="4469926"/>
                     </a:xfrm>
                     <a:prstGeom prst="rect">
                       <a:avLst/>
@@ -3192,20 +3276,6 @@
         <w:rPr>
           <w:rFonts w:eastAsiaTheme="minorEastAsia"/>
         </w:rPr>
-        <w:br w:type="page"/>
-      </w:r>
-    </w:p>
-    <w:p>
-      <w:pPr>
-        <w:rPr>
-          <w:rFonts w:eastAsiaTheme="minorEastAsia"/>
-        </w:rPr>
-      </w:pPr>
-      <w:r>
-        <w:rPr>
-          <w:rFonts w:eastAsiaTheme="minorEastAsia"/>
-        </w:rPr>
-        <w:lastRenderedPageBreak/>
         <w:t>Supplemental Kinematics Equations</w:t>
       </w:r>
     </w:p>
@@ -3577,7 +3647,7 @@
             </m:r>
           </m:sub>
         </m:sSub>
-        <w:bookmarkStart w:id="2" w:name="_Hlk505975000"/>
+        <w:bookmarkStart w:id="1" w:name="_Hlk505975000"/>
         <m:r>
           <w:rPr>
             <w:rFonts w:ascii="Cambria Math" w:hAnsi="Cambria Math"/>
@@ -3659,7 +3729,7 @@
             </m:sSub>
           </m:e>
         </m:func>
-        <w:bookmarkEnd w:id="2"/>
+        <w:bookmarkEnd w:id="1"/>
         <m:r>
           <w:rPr>
             <w:rFonts w:ascii="Cambria Math" w:hAnsi="Cambria Math"/>
@@ -3990,33 +4060,14 @@
           <w:rFonts w:eastAsiaTheme="minorEastAsia"/>
         </w:rPr>
       </w:pPr>
-    </w:p>
-    <w:p>
-      <w:pPr>
+      <w:bookmarkStart w:id="2" w:name="_GoBack"/>
+      <w:bookmarkEnd w:id="2"/>
+      <w:r>
         <w:rPr>
           <w:rFonts w:eastAsiaTheme="minorEastAsia"/>
         </w:rPr>
-      </w:pPr>
-    </w:p>
-    <w:p>
-      <w:pPr>
-        <w:rPr>
-          <w:rFonts w:eastAsiaTheme="minorEastAsia"/>
-        </w:rPr>
-      </w:pPr>
-      <w:r>
-        <w:rPr>
-          <w:rFonts w:eastAsiaTheme="minorEastAsia"/>
-        </w:rPr>
         <w:t>In total, 17 equations with 17 unknowns. Phew!</w:t>
       </w:r>
-    </w:p>
-    <w:p>
-      <w:pPr>
-        <w:rPr>
-          <w:rFonts w:eastAsiaTheme="minorEastAsia"/>
-        </w:rPr>
-      </w:pPr>
     </w:p>
     <w:sectPr>
       <w:pgSz w:w="12240" w:h="15840"/>
@@ -4766,7 +4817,7 @@
 </file>
 
 <file path=customXml/itemProps1.xml><?xml version="1.0" encoding="utf-8"?>
-<ds:datastoreItem xmlns:ds="http://schemas.openxmlformats.org/officeDocument/2006/customXml" ds:itemID="{B56E4B21-C1AD-4A53-A4F5-703EB8217524}">
+<ds:datastoreItem xmlns:ds="http://schemas.openxmlformats.org/officeDocument/2006/customXml" ds:itemID="{37EC7191-F4DA-45A4-82E2-17B859B893F8}">
   <ds:schemaRefs>
     <ds:schemaRef ds:uri="http://schemas.openxmlformats.org/officeDocument/2006/bibliography"/>
   </ds:schemaRefs>

</xml_diff>

<commit_message>
Corrected a sign error in the math that affected methods in the Car class for computing the rear wheel position, y-acceleration, and theta-acceleration.
</commit_message>
<xml_diff>
--- a/math/Equations of motion.docx
+++ b/math/Equations of motion.docx
@@ -3975,8 +3975,10 @@
           <w:rPr>
             <w:rFonts w:ascii="Cambria Math" w:hAnsi="Cambria Math"/>
           </w:rPr>
-          <m:t>+</m:t>
-        </m:r>
+          <m:t>-</m:t>
+        </m:r>
+        <w:bookmarkStart w:id="2" w:name="_GoBack"/>
+        <w:bookmarkEnd w:id="2"/>
         <m:sSub>
           <m:sSubPr>
             <m:ctrlPr>
@@ -4060,8 +4062,6 @@
           <w:rFonts w:eastAsiaTheme="minorEastAsia"/>
         </w:rPr>
       </w:pPr>
-      <w:bookmarkStart w:id="2" w:name="_GoBack"/>
-      <w:bookmarkEnd w:id="2"/>
       <w:r>
         <w:rPr>
           <w:rFonts w:eastAsiaTheme="minorEastAsia"/>
@@ -4817,7 +4817,7 @@
 </file>
 
 <file path=customXml/itemProps1.xml><?xml version="1.0" encoding="utf-8"?>
-<ds:datastoreItem xmlns:ds="http://schemas.openxmlformats.org/officeDocument/2006/customXml" ds:itemID="{37EC7191-F4DA-45A4-82E2-17B859B893F8}">
+<ds:datastoreItem xmlns:ds="http://schemas.openxmlformats.org/officeDocument/2006/customXml" ds:itemID="{A617E80E-9AB9-4608-A0FE-9B38E07110C8}">
   <ds:schemaRefs>
     <ds:schemaRef ds:uri="http://schemas.openxmlformats.org/officeDocument/2006/bibliography"/>
   </ds:schemaRefs>

</xml_diff>